<commit_message>
mudanças na dashboard e no site
</commit_message>
<xml_diff>
--- a/Manual de instalação.docx
+++ b/Manual de instalação.docx
@@ -5,7 +5,7 @@
     <w:p>
       <w:pPr>
         <w:shd w:val="clear" w:color="auto" w:fill="FFFFFF" w:themeFill="background1"/>
-        <w:jc w:val="center"/>
+        <w:ind w:left="1416" w:firstLine="0"/>
         <w:rPr>
           <w:rFonts w:cs="Arial"/>
           <w:sz w:val="40"/>
@@ -94,38 +94,15 @@
           </mc:Fallback>
         </mc:AlternateContent>
       </w:r>
-    </w:p>
-    <w:p>
-      <w:pPr>
-        <w:shd w:val="clear" w:color="auto" w:fill="FFFFFF" w:themeFill="background1"/>
-        <w:jc w:val="center"/>
+      <w:r>
         <w:rPr>
           <w:rFonts w:cs="Arial"/>
           <w:sz w:val="40"/>
           <w:szCs w:val="40"/>
           <w:u w:val="single" w:color="C00000"/>
         </w:rPr>
-      </w:pPr>
-      <w:r>
-        <w:rPr>
-          <w:rFonts w:cs="Arial"/>
-          <w:sz w:val="40"/>
-          <w:szCs w:val="40"/>
-          <w:u w:val="single" w:color="C00000"/>
-        </w:rPr>
         <w:t>MANUAL DE INSTALAÇÃO</w:t>
       </w:r>
-    </w:p>
-    <w:p>
-      <w:pPr>
-        <w:ind w:firstLine="0"/>
-        <w:rPr>
-          <w:rFonts w:cs="Arial"/>
-          <w:sz w:val="40"/>
-          <w:szCs w:val="40"/>
-          <w:u w:val="single" w:color="C00000"/>
-        </w:rPr>
-      </w:pPr>
     </w:p>
     <w:p>
       <w:pPr>
@@ -368,7 +345,52 @@
     </w:p>
     <w:p>
       <w:r>
-        <w:t>Passo 6: Conectar o cabo de alimentação em uma fonte de energia segura, em uma tomada 110v.</w:t>
+        <w:t>Passo 6: Conect</w:t>
+      </w:r>
+      <w:r>
+        <w:t>e a bateria no sensor</w:t>
+      </w:r>
+    </w:p>
+    <w:p>
+      <w:r>
+        <w:rPr>
+          <w:noProof/>
+        </w:rPr>
+        <w:drawing>
+          <wp:inline distT="0" distB="0" distL="0" distR="0" wp14:anchorId="71FA5423" wp14:editId="3742E30F">
+            <wp:extent cx="3288323" cy="1529070"/>
+            <wp:effectExtent l="0" t="0" r="7620" b="0"/>
+            <wp:docPr id="2143234402" name="Imagem 1" descr="Uma imagem contendo Diagrama&#10;&#10;Descrição gerada automaticamente"/>
+            <wp:cNvGraphicFramePr>
+              <a:graphicFrameLocks xmlns:a="http://schemas.openxmlformats.org/drawingml/2006/main" noChangeAspect="1"/>
+            </wp:cNvGraphicFramePr>
+            <a:graphic xmlns:a="http://schemas.openxmlformats.org/drawingml/2006/main">
+              <a:graphicData uri="http://schemas.openxmlformats.org/drawingml/2006/picture">
+                <pic:pic xmlns:pic="http://schemas.openxmlformats.org/drawingml/2006/picture">
+                  <pic:nvPicPr>
+                    <pic:cNvPr id="2143234402" name="Imagem 1" descr="Uma imagem contendo Diagrama&#10;&#10;Descrição gerada automaticamente"/>
+                    <pic:cNvPicPr/>
+                  </pic:nvPicPr>
+                  <pic:blipFill>
+                    <a:blip r:embed="rId7"/>
+                    <a:stretch>
+                      <a:fillRect/>
+                    </a:stretch>
+                  </pic:blipFill>
+                  <pic:spPr>
+                    <a:xfrm>
+                      <a:off x="0" y="0"/>
+                      <a:ext cx="3318213" cy="1542969"/>
+                    </a:xfrm>
+                    <a:prstGeom prst="rect">
+                      <a:avLst/>
+                    </a:prstGeom>
+                  </pic:spPr>
+                </pic:pic>
+              </a:graphicData>
+            </a:graphic>
+          </wp:inline>
+        </w:drawing>
       </w:r>
     </w:p>
     <w:p>
@@ -422,7 +444,7 @@
                     </pic:cNvPicPr>
                   </pic:nvPicPr>
                   <pic:blipFill>
-                    <a:blip r:embed="rId7">
+                    <a:blip r:embed="rId8">
                       <a:extLst>
                         <a:ext uri="{28A0092B-C50C-407E-A947-70E740481C1C}">
                           <a14:useLocalDpi xmlns:a14="http://schemas.microsoft.com/office/drawing/2010/main" val="0"/>
@@ -456,6 +478,7 @@
     </w:p>
     <w:p>
       <w:r>
+        <w:lastRenderedPageBreak/>
         <w:t xml:space="preserve">Passo 8: Verifique se a conexão está funcionando. Se estiver tudo ok, retire o cabo USB. </w:t>
       </w:r>
     </w:p>
@@ -480,16 +503,7 @@
           <w:szCs w:val="28"/>
           <w:u w:val="single" w:color="C00000"/>
         </w:rPr>
-        <w:lastRenderedPageBreak/>
-        <w:t xml:space="preserve">Instalação do sensor </w:t>
-      </w:r>
-      <w:r>
-        <w:rPr>
-          <w:sz w:val="32"/>
-          <w:szCs w:val="28"/>
-          <w:u w:val="single" w:color="C00000"/>
-        </w:rPr>
-        <w:t xml:space="preserve">no transporte </w:t>
+        <w:t xml:space="preserve">Instalação do sensor no transporte </w:t>
       </w:r>
     </w:p>
     <w:p>
@@ -527,13 +541,7 @@
     </w:p>
     <w:p>
       <w:r>
-        <w:t xml:space="preserve">Passos 3: cada sensor tem que estar numa distância mínima de </w:t>
-      </w:r>
-      <w:r>
-        <w:t>1 metro</w:t>
-      </w:r>
-      <w:r>
-        <w:t>.</w:t>
+        <w:t>Passos 3: cada sensor tem que estar numa distância mínima de 1 metro.</w:t>
       </w:r>
     </w:p>
     <w:p>
@@ -559,7 +567,7 @@
                     </pic:cNvPicPr>
                   </pic:nvPicPr>
                   <pic:blipFill>
-                    <a:blip r:embed="rId8">
+                    <a:blip r:embed="rId9">
                       <a:extLst>
                         <a:ext uri="{28A0092B-C50C-407E-A947-70E740481C1C}">
                           <a14:useLocalDpi xmlns:a14="http://schemas.microsoft.com/office/drawing/2010/main" val="0"/>
@@ -593,15 +601,60 @@
     </w:p>
     <w:p>
       <w:r>
-        <w:t>Passo 4:</w:t>
-      </w:r>
-      <w:r>
-        <w:t xml:space="preserve"> Parafuse o sensor na superfície escolhida. Certifique-se que o parafuso esteja firme, para evitar quedas e aguentar solavancos do transporte.</w:t>
-      </w:r>
-    </w:p>
-    <w:p>
-      <w:r>
-        <w:t>Passo 6: Conectar o cabo de alimentação em uma fonte de energia segura, em uma tomada 110v.</w:t>
+        <w:t>Passo 4: Parafuse o sensor na superfície escolhida. Certifique-se que o parafuso esteja firme, para evitar quedas e aguentar solavancos do transporte.</w:t>
+      </w:r>
+    </w:p>
+    <w:p>
+      <w:r>
+        <w:t>Passo 6</w:t>
+      </w:r>
+      <w:r>
+        <w:t xml:space="preserve">: </w:t>
+      </w:r>
+      <w:r>
+        <w:t>Conecte a bateria no sensor</w:t>
+      </w:r>
+    </w:p>
+    <w:p>
+      <w:r>
+        <w:rPr>
+          <w:noProof/>
+        </w:rPr>
+        <w:drawing>
+          <wp:inline distT="0" distB="0" distL="0" distR="0" wp14:anchorId="7D71879C" wp14:editId="076C6356">
+            <wp:extent cx="3288323" cy="1529070"/>
+            <wp:effectExtent l="0" t="0" r="7620" b="0"/>
+            <wp:docPr id="1120750617" name="Imagem 1120750617" descr="Uma imagem contendo Diagrama&#10;&#10;Descrição gerada automaticamente"/>
+            <wp:cNvGraphicFramePr>
+              <a:graphicFrameLocks xmlns:a="http://schemas.openxmlformats.org/drawingml/2006/main" noChangeAspect="1"/>
+            </wp:cNvGraphicFramePr>
+            <a:graphic xmlns:a="http://schemas.openxmlformats.org/drawingml/2006/main">
+              <a:graphicData uri="http://schemas.openxmlformats.org/drawingml/2006/picture">
+                <pic:pic xmlns:pic="http://schemas.openxmlformats.org/drawingml/2006/picture">
+                  <pic:nvPicPr>
+                    <pic:cNvPr id="2143234402" name="Imagem 1" descr="Uma imagem contendo Diagrama&#10;&#10;Descrição gerada automaticamente"/>
+                    <pic:cNvPicPr/>
+                  </pic:nvPicPr>
+                  <pic:blipFill>
+                    <a:blip r:embed="rId7"/>
+                    <a:stretch>
+                      <a:fillRect/>
+                    </a:stretch>
+                  </pic:blipFill>
+                  <pic:spPr>
+                    <a:xfrm>
+                      <a:off x="0" y="0"/>
+                      <a:ext cx="3318213" cy="1542969"/>
+                    </a:xfrm>
+                    <a:prstGeom prst="rect">
+                      <a:avLst/>
+                    </a:prstGeom>
+                  </pic:spPr>
+                </pic:pic>
+              </a:graphicData>
+            </a:graphic>
+          </wp:inline>
+        </w:drawing>
       </w:r>
     </w:p>
     <w:p>
@@ -621,6 +674,7 @@
     </w:p>
     <w:p>
       <w:r>
+        <w:lastRenderedPageBreak/>
         <w:t xml:space="preserve">Passo 7: Utilizando um cabo USB e um computador, configure sua rede </w:t>
       </w:r>
       <w:proofErr w:type="spellStart"/>
@@ -655,7 +709,7 @@
                     </pic:cNvPicPr>
                   </pic:nvPicPr>
                   <pic:blipFill>
-                    <a:blip r:embed="rId7">
+                    <a:blip r:embed="rId8">
                       <a:extLst>
                         <a:ext uri="{28A0092B-C50C-407E-A947-70E740481C1C}">
                           <a14:useLocalDpi xmlns:a14="http://schemas.microsoft.com/office/drawing/2010/main" val="0"/>
@@ -689,7 +743,6 @@
     </w:p>
     <w:p>
       <w:r>
-        <w:lastRenderedPageBreak/>
         <w:t xml:space="preserve">Passo 8: Verifique se a conexão está funcionando. Se estiver tudo ok, retire o cabo USB. </w:t>
       </w:r>
     </w:p>
@@ -758,6 +811,87 @@
           <w:szCs w:val="24"/>
         </w:rPr>
       </w:pPr>
+      <w:r>
+        <w:rPr>
+          <w:rFonts w:cs="Arial"/>
+          <w:noProof/>
+          <w:szCs w:val="24"/>
+          <w:u w:val="single" w:color="C00000"/>
+        </w:rPr>
+        <mc:AlternateContent>
+          <mc:Choice Requires="wps">
+            <w:drawing>
+              <wp:anchor distT="0" distB="0" distL="114300" distR="114300" simplePos="0" relativeHeight="251663360" behindDoc="0" locked="0" layoutInCell="1" allowOverlap="1" wp14:anchorId="3A24BF53" wp14:editId="7273A656">
+                <wp:simplePos x="0" y="0"/>
+                <wp:positionH relativeFrom="page">
+                  <wp:posOffset>0</wp:posOffset>
+                </wp:positionH>
+                <wp:positionV relativeFrom="paragraph">
+                  <wp:posOffset>1675912</wp:posOffset>
+                </wp:positionV>
+                <wp:extent cx="7673340" cy="609600"/>
+                <wp:effectExtent l="0" t="0" r="22860" b="19050"/>
+                <wp:wrapNone/>
+                <wp:docPr id="1611845450" name="Retângulo 10"/>
+                <wp:cNvGraphicFramePr/>
+                <a:graphic xmlns:a="http://schemas.openxmlformats.org/drawingml/2006/main">
+                  <a:graphicData uri="http://schemas.microsoft.com/office/word/2010/wordprocessingShape">
+                    <wps:wsp>
+                      <wps:cNvSpPr/>
+                      <wps:spPr>
+                        <a:xfrm>
+                          <a:off x="0" y="0"/>
+                          <a:ext cx="7673340" cy="609600"/>
+                        </a:xfrm>
+                        <a:prstGeom prst="rect">
+                          <a:avLst/>
+                        </a:prstGeom>
+                        <a:solidFill>
+                          <a:srgbClr val="C00000"/>
+                        </a:solidFill>
+                        <a:ln>
+                          <a:solidFill>
+                            <a:srgbClr val="C00000"/>
+                          </a:solidFill>
+                        </a:ln>
+                      </wps:spPr>
+                      <wps:style>
+                        <a:lnRef idx="2">
+                          <a:schemeClr val="accent1">
+                            <a:shade val="50000"/>
+                          </a:schemeClr>
+                        </a:lnRef>
+                        <a:fillRef idx="1">
+                          <a:schemeClr val="accent1"/>
+                        </a:fillRef>
+                        <a:effectRef idx="0">
+                          <a:schemeClr val="accent1"/>
+                        </a:effectRef>
+                        <a:fontRef idx="minor">
+                          <a:schemeClr val="lt1"/>
+                        </a:fontRef>
+                      </wps:style>
+                      <wps:bodyPr rot="0" spcFirstLastPara="0" vertOverflow="overflow" horzOverflow="overflow" vert="horz" wrap="square" lIns="91440" tIns="45720" rIns="91440" bIns="45720" numCol="1" spcCol="0" rtlCol="0" fromWordArt="0" anchor="ctr" anchorCtr="0" forceAA="0" compatLnSpc="1">
+                        <a:prstTxWarp prst="textNoShape">
+                          <a:avLst/>
+                        </a:prstTxWarp>
+                        <a:noAutofit/>
+                      </wps:bodyPr>
+                    </wps:wsp>
+                  </a:graphicData>
+                </a:graphic>
+              </wp:anchor>
+            </w:drawing>
+          </mc:Choice>
+          <mc:Fallback>
+            <w:pict>
+              <v:rect w14:anchorId="24F09C8E" id="Retângulo 10" o:spid="_x0000_s1026" style="position:absolute;margin-left:0;margin-top:131.95pt;width:604.2pt;height:48pt;z-index:251663360;visibility:visible;mso-wrap-style:square;mso-wrap-distance-left:9pt;mso-wrap-distance-top:0;mso-wrap-distance-right:9pt;mso-wrap-distance-bottom:0;mso-position-horizontal:absolute;mso-position-horizontal-relative:page;mso-position-vertical:absolute;mso-position-vertical-relative:text;v-text-anchor:middle" o:gfxdata="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" fillcolor="#c00000" strokecolor="#c00000" strokeweight="1pt">
+                <w10:wrap anchorx="page"/>
+              </v:rect>
+            </w:pict>
+          </mc:Fallback>
+        </mc:AlternateContent>
+      </w:r>
       <w:r>
         <w:rPr>
           <w:rFonts w:cs="Arial"/>

</xml_diff>